<commit_message>
Updated planning instructions to reflect TG263
</commit_message>
<xml_diff>
--- a/Planning Instructions for VMAT CSI.docx
+++ b/Planning Instructions for VMAT CSI.docx
@@ -1,6 +1,6 @@
 
 <file path=word/document.xml><?xml version="1.0" encoding="utf-8"?>
-<w:document xmlns:wpc="http://schemas.microsoft.com/office/word/2010/wordprocessingCanvas" xmlns:cx="http://schemas.microsoft.com/office/drawing/2014/chartex" xmlns:cx1="http://schemas.microsoft.com/office/drawing/2015/9/8/chartex" xmlns:cx2="http://schemas.microsoft.com/office/drawing/2015/10/21/chartex" xmlns:cx3="http://schemas.microsoft.com/office/drawing/2016/5/9/chartex" xmlns:cx4="http://schemas.microsoft.com/office/drawing/2016/5/10/chartex" xmlns:cx5="http://schemas.microsoft.com/office/drawing/2016/5/11/chartex" xmlns:cx6="http://schemas.microsoft.com/office/drawing/2016/5/12/chartex" xmlns:cx7="http://schemas.microsoft.com/office/drawing/2016/5/13/chartex" xmlns:cx8="http://schemas.microsoft.com/office/drawing/2016/5/14/chartex" xmlns:mc="http://schemas.openxmlformats.org/markup-compatibility/2006" xmlns:aink="http://schemas.microsoft.com/office/drawing/2016/ink" xmlns:am3d="http://schemas.microsoft.com/office/drawing/2017/model3d" xmlns:o="urn:schemas-microsoft-com:office:office" xmlns:r="http://schemas.openxmlformats.org/officeDocument/2006/relationships" xmlns:m="http://schemas.openxmlformats.org/officeDocument/2006/math" xmlns:v="urn:schemas-microsoft-com:vml" xmlns:wp14="http://schemas.microsoft.com/office/word/2010/wordprocessingDrawing" xmlns:wp="http://schemas.openxmlformats.org/drawingml/2006/wordprocessingDrawing" xmlns:w10="urn:schemas-microsoft-com:office:word" xmlns:w="http://schemas.openxmlformats.org/wordprocessingml/2006/main" xmlns:w14="http://schemas.microsoft.com/office/word/2010/wordml" xmlns:w15="http://schemas.microsoft.com/office/word/2012/wordml" xmlns:w16cex="http://schemas.microsoft.com/office/word/2018/wordml/cex" xmlns:w16cid="http://schemas.microsoft.com/office/word/2016/wordml/cid" xmlns:w16="http://schemas.microsoft.com/office/word/2018/wordml" xmlns:w16sdtdh="http://schemas.microsoft.com/office/word/2020/wordml/sdtdatahash" xmlns:w16se="http://schemas.microsoft.com/office/word/2015/wordml/symex" xmlns:wpg="http://schemas.microsoft.com/office/word/2010/wordprocessingGroup" xmlns:wpi="http://schemas.microsoft.com/office/word/2010/wordprocessingInk" xmlns:wne="http://schemas.microsoft.com/office/word/2006/wordml" xmlns:wps="http://schemas.microsoft.com/office/word/2010/wordprocessingShape" mc:Ignorable="w14 w15 w16se w16cid w16 w16cex w16sdtdh wp14">
+<w:document xmlns:wpc="http://schemas.microsoft.com/office/word/2010/wordprocessingCanvas" xmlns:cx="http://schemas.microsoft.com/office/drawing/2014/chartex" xmlns:cx1="http://schemas.microsoft.com/office/drawing/2015/9/8/chartex" xmlns:cx2="http://schemas.microsoft.com/office/drawing/2015/10/21/chartex" xmlns:cx3="http://schemas.microsoft.com/office/drawing/2016/5/9/chartex" xmlns:cx4="http://schemas.microsoft.com/office/drawing/2016/5/10/chartex" xmlns:cx5="http://schemas.microsoft.com/office/drawing/2016/5/11/chartex" xmlns:cx6="http://schemas.microsoft.com/office/drawing/2016/5/12/chartex" xmlns:cx7="http://schemas.microsoft.com/office/drawing/2016/5/13/chartex" xmlns:cx8="http://schemas.microsoft.com/office/drawing/2016/5/14/chartex" xmlns:mc="http://schemas.openxmlformats.org/markup-compatibility/2006" xmlns:aink="http://schemas.microsoft.com/office/drawing/2016/ink" xmlns:am3d="http://schemas.microsoft.com/office/drawing/2017/model3d" xmlns:o="urn:schemas-microsoft-com:office:office" xmlns:oel="http://schemas.microsoft.com/office/2019/extlst" xmlns:r="http://schemas.openxmlformats.org/officeDocument/2006/relationships" xmlns:m="http://schemas.openxmlformats.org/officeDocument/2006/math" xmlns:v="urn:schemas-microsoft-com:vml" xmlns:wp14="http://schemas.microsoft.com/office/word/2010/wordprocessingDrawing" xmlns:wp="http://schemas.openxmlformats.org/drawingml/2006/wordprocessingDrawing" xmlns:w10="urn:schemas-microsoft-com:office:word" xmlns:w="http://schemas.openxmlformats.org/wordprocessingml/2006/main" xmlns:w14="http://schemas.microsoft.com/office/word/2010/wordml" xmlns:w15="http://schemas.microsoft.com/office/word/2012/wordml" xmlns:w16cex="http://schemas.microsoft.com/office/word/2018/wordml/cex" xmlns:w16cid="http://schemas.microsoft.com/office/word/2016/wordml/cid" xmlns:w16="http://schemas.microsoft.com/office/word/2018/wordml" xmlns:w16sdtdh="http://schemas.microsoft.com/office/word/2020/wordml/sdtdatahash" xmlns:w16se="http://schemas.microsoft.com/office/word/2015/wordml/symex" xmlns:wpg="http://schemas.microsoft.com/office/word/2010/wordprocessingGroup" xmlns:wpi="http://schemas.microsoft.com/office/word/2010/wordprocessingInk" xmlns:wne="http://schemas.microsoft.com/office/word/2006/wordml" xmlns:wps="http://schemas.microsoft.com/office/word/2010/wordprocessingShape" mc:Ignorable="w14 w15 w16se w16cid w16 w16cex w16sdtdh wp14">
   <w:body>
     <w:p>
       <w:pPr>
@@ -72,27 +72,7 @@
           <w:sz w:val="24"/>
           <w:szCs w:val="24"/>
         </w:rPr>
-        <w:t xml:space="preserve">5cm overlap between </w:t>
-      </w:r>
-      <w:proofErr w:type="spellStart"/>
-      <w:r>
-        <w:rPr>
-          <w:rFonts w:ascii="Calibri" w:eastAsia="Times New Roman" w:hAnsi="Calibri" w:cs="Times New Roman"/>
-          <w:color w:val="000000"/>
-          <w:sz w:val="24"/>
-          <w:szCs w:val="24"/>
-        </w:rPr>
-        <w:t>cranio</w:t>
-      </w:r>
-      <w:proofErr w:type="spellEnd"/>
-      <w:r>
-        <w:rPr>
-          <w:rFonts w:ascii="Calibri" w:eastAsia="Times New Roman" w:hAnsi="Calibri" w:cs="Times New Roman"/>
-          <w:color w:val="000000"/>
-          <w:sz w:val="24"/>
-          <w:szCs w:val="24"/>
-        </w:rPr>
-        <w:t xml:space="preserve"> and spinal arcs</w:t>
+        <w:t>5cm overlap between cranio and spinal arcs</w:t>
       </w:r>
     </w:p>
     <w:p>
@@ -145,27 +125,7 @@
           <w:sz w:val="24"/>
           <w:szCs w:val="24"/>
         </w:rPr>
-        <w:t xml:space="preserve">The length of the </w:t>
-      </w:r>
-      <w:proofErr w:type="spellStart"/>
-      <w:r>
-        <w:rPr>
-          <w:rFonts w:ascii="Calibri" w:eastAsia="Times New Roman" w:hAnsi="Calibri" w:cs="Times New Roman"/>
-          <w:color w:val="000000"/>
-          <w:sz w:val="24"/>
-          <w:szCs w:val="24"/>
-        </w:rPr>
-        <w:t>cranio</w:t>
-      </w:r>
-      <w:proofErr w:type="spellEnd"/>
-      <w:r>
-        <w:rPr>
-          <w:rFonts w:ascii="Calibri" w:eastAsia="Times New Roman" w:hAnsi="Calibri" w:cs="Times New Roman"/>
-          <w:color w:val="000000"/>
-          <w:sz w:val="24"/>
-          <w:szCs w:val="24"/>
-        </w:rPr>
-        <w:t xml:space="preserve"> arc should be minimized to reduce beams penetrating laterally through the shoulder</w:t>
+        <w:t>The length of the cranio arc should be minimized to reduce beams penetrating laterally through the shoulder</w:t>
       </w:r>
       <w:r>
         <w:rPr>
@@ -297,28 +257,12 @@
     </w:p>
     <w:p>
       <w:r>
-        <w:t xml:space="preserve">36 Gy in 20 </w:t>
-      </w:r>
-      <w:proofErr w:type="spellStart"/>
-      <w:r>
-        <w:t>fx</w:t>
-      </w:r>
-      <w:proofErr w:type="spellEnd"/>
-      <w:r>
-        <w:t xml:space="preserve"> + boost 18 Gy</w:t>
+        <w:t>36 Gy in 20 fx + boost 18 Gy</w:t>
       </w:r>
     </w:p>
     <w:p>
       <w:r>
-        <w:t xml:space="preserve">12 Gy in 6 </w:t>
-      </w:r>
-      <w:proofErr w:type="spellStart"/>
-      <w:r>
-        <w:t>fx</w:t>
-      </w:r>
-      <w:proofErr w:type="spellEnd"/>
-      <w:r>
-        <w:t xml:space="preserve"> </w:t>
+        <w:t xml:space="preserve">12 Gy in 6 fx </w:t>
       </w:r>
     </w:p>
     <w:p/>
@@ -328,60 +272,27 @@
       </w:r>
     </w:p>
     <w:p>
-      <w:proofErr w:type="spellStart"/>
       <w:r>
         <w:t>PTV_Brain</w:t>
       </w:r>
-      <w:proofErr w:type="spellEnd"/>
       <w:r>
         <w:t xml:space="preserve"> = Brain+ 5mm all around </w:t>
       </w:r>
     </w:p>
     <w:p>
-      <w:proofErr w:type="spellStart"/>
       <w:r>
-        <w:t>CTV_Spine</w:t>
-      </w:r>
-      <w:proofErr w:type="spellEnd"/>
-      <w:r>
-        <w:t xml:space="preserve"> = SpinalCord+0.5 </w:t>
-      </w:r>
-      <w:proofErr w:type="spellStart"/>
-      <w:r>
-        <w:t>cmANT</w:t>
-      </w:r>
-      <w:proofErr w:type="spellEnd"/>
-      <w:r>
-        <w:t xml:space="preserve">, +1.5cm </w:t>
-      </w:r>
-      <w:proofErr w:type="gramStart"/>
-      <w:r>
-        <w:t>INF,  +</w:t>
-      </w:r>
-      <w:proofErr w:type="gramEnd"/>
-      <w:r>
-        <w:t>1cm in all other directions</w:t>
-      </w:r>
-    </w:p>
-    <w:p>
-      <w:proofErr w:type="spellStart"/>
-      <w:r>
-        <w:t>PTV_Spine</w:t>
-      </w:r>
-      <w:proofErr w:type="spellEnd"/>
-      <w:r>
-        <w:t xml:space="preserve"> = CTV_Spine+5mm all around</w:t>
+        <w:t>CTV_Spine = SpinalCord+0.5 cmANT, +1.5cm INF,  +1cm in all other directions</w:t>
       </w:r>
     </w:p>
     <w:p>
       <w:r>
-        <w:t>PTV_CSI=</w:t>
+        <w:t>PTV_Spine = CTV_Spine+5mm all around</w:t>
       </w:r>
-      <w:proofErr w:type="spellStart"/>
+    </w:p>
+    <w:p>
       <w:r>
-        <w:t>PTV_Brain+PTV_Spine</w:t>
+        <w:t>PTV_CSI=PTV_Brain+PTV_Spine</w:t>
       </w:r>
-      <w:proofErr w:type="spellEnd"/>
     </w:p>
     <w:p/>
     <w:p/>
@@ -392,10 +303,10 @@
         </w:rPr>
         <w:lastRenderedPageBreak/>
         <w:drawing>
-          <wp:inline distT="0" distB="0" distL="0" distR="0" wp14:anchorId="24CACBB3" wp14:editId="468FF79A">
-            <wp:extent cx="5943600" cy="3884930"/>
+          <wp:inline distT="0" distB="0" distL="0" distR="0" wp14:anchorId="0C8D686A" wp14:editId="1D1A8280">
+            <wp:extent cx="5943600" cy="5046980"/>
             <wp:effectExtent l="0" t="0" r="0" b="1270"/>
-            <wp:docPr id="1" name="Picture 1"/>
+            <wp:docPr id="2" name="Picture 2"/>
             <wp:cNvGraphicFramePr>
               <a:graphicFrameLocks xmlns:a="http://schemas.openxmlformats.org/drawingml/2006/main" noChangeAspect="1"/>
             </wp:cNvGraphicFramePr>
@@ -415,7 +326,7 @@
                   <pic:spPr>
                     <a:xfrm>
                       <a:off x="0" y="0"/>
-                      <a:ext cx="5943600" cy="3884930"/>
+                      <a:ext cx="5943600" cy="5046980"/>
                     </a:xfrm>
                     <a:prstGeom prst="rect">
                       <a:avLst/>
@@ -444,7 +355,7 @@
           <w:insideH w:val="single" w:sz="4" w:space="0" w:color="auto"/>
           <w:insideV w:val="single" w:sz="4" w:space="0" w:color="auto"/>
         </w:tblBorders>
-        <w:tblLook w:val="00BF" w:firstRow="1" w:lastRow="0" w:firstColumn="1" w:lastColumn="0" w:noHBand="0" w:noVBand="0"/>
+        <w:tblLook w:val="00A0" w:firstRow="1" w:lastRow="0" w:firstColumn="1" w:lastColumn="0" w:noHBand="0" w:noVBand="0"/>
       </w:tblPr>
       <w:tblGrid>
         <w:gridCol w:w="1187"/>
@@ -602,6 +513,9 @@
             </w:r>
             <w:r>
               <w:instrText xml:space="preserve"> FORMDROPDOWN </w:instrText>
+            </w:r>
+            <w:r>
+              <w:fldChar w:fldCharType="separate"/>
             </w:r>
             <w:r>
               <w:fldChar w:fldCharType="end"/>
@@ -651,6 +565,9 @@
               <w:instrText xml:space="preserve"> FORMDROPDOWN </w:instrText>
             </w:r>
             <w:r>
+              <w:fldChar w:fldCharType="separate"/>
+            </w:r>
+            <w:r>
               <w:fldChar w:fldCharType="end"/>
             </w:r>
             <w:bookmarkEnd w:id="0"/>
@@ -893,6 +810,9 @@
               <w:instrText xml:space="preserve"> FORMDROPDOWN </w:instrText>
             </w:r>
             <w:r>
+              <w:fldChar w:fldCharType="separate"/>
+            </w:r>
+            <w:r>
               <w:fldChar w:fldCharType="end"/>
             </w:r>
           </w:p>
@@ -903,6 +823,9 @@
             <w:shd w:val="clear" w:color="auto" w:fill="auto"/>
           </w:tcPr>
           <w:p>
+            <w:r>
+              <w:t>optic</w:t>
+            </w:r>
             <w:r>
               <w:fldChar w:fldCharType="begin">
                 <w:ffData>
@@ -939,6 +862,9 @@
               <w:instrText xml:space="preserve"> FORMDROPDOWN </w:instrText>
             </w:r>
             <w:r>
+              <w:fldChar w:fldCharType="separate"/>
+            </w:r>
+            <w:r>
               <w:fldChar w:fldCharType="end"/>
             </w:r>
           </w:p>
@@ -1174,6 +1100,9 @@
             </w:r>
             <w:r>
               <w:instrText xml:space="preserve"> FORMDROPDOWN </w:instrText>
+            </w:r>
+            <w:r>
+              <w:fldChar w:fldCharType="separate"/>
             </w:r>
             <w:r>
               <w:fldChar w:fldCharType="end"/>
@@ -1223,6 +1152,9 @@
               <w:instrText xml:space="preserve"> FORMDROPDOWN </w:instrText>
             </w:r>
             <w:r>
+              <w:fldChar w:fldCharType="separate"/>
+            </w:r>
+            <w:r>
               <w:fldChar w:fldCharType="end"/>
             </w:r>
           </w:p>
@@ -1412,6 +1344,9 @@
             </w:r>
             <w:r>
               <w:instrText xml:space="preserve"> FORMDROPDOWN </w:instrText>
+            </w:r>
+            <w:r>
+              <w:fldChar w:fldCharType="separate"/>
             </w:r>
             <w:r>
               <w:fldChar w:fldCharType="end"/>
@@ -1460,6 +1395,9 @@
               <w:instrText xml:space="preserve"> FORMDROPDOWN </w:instrText>
             </w:r>
             <w:r>
+              <w:fldChar w:fldCharType="separate"/>
+            </w:r>
+            <w:r>
               <w:fldChar w:fldCharType="end"/>
             </w:r>
           </w:p>
@@ -1693,6 +1631,9 @@
             </w:r>
             <w:r>
               <w:instrText xml:space="preserve"> FORMDROPDOWN </w:instrText>
+            </w:r>
+            <w:r>
+              <w:fldChar w:fldCharType="separate"/>
             </w:r>
             <w:r>
               <w:fldChar w:fldCharType="end"/>
@@ -1741,6 +1682,9 @@
               <w:instrText xml:space="preserve"> FORMDROPDOWN </w:instrText>
             </w:r>
             <w:r>
+              <w:fldChar w:fldCharType="separate"/>
+            </w:r>
+            <w:r>
               <w:fldChar w:fldCharType="end"/>
             </w:r>
           </w:p>
@@ -1976,6 +1920,9 @@
             </w:r>
             <w:r>
               <w:instrText xml:space="preserve"> FORMDROPDOWN </w:instrText>
+            </w:r>
+            <w:r>
+              <w:fldChar w:fldCharType="separate"/>
             </w:r>
             <w:r>
               <w:fldChar w:fldCharType="end"/>
@@ -2024,6 +1971,9 @@
               <w:instrText xml:space="preserve"> FORMDROPDOWN </w:instrText>
             </w:r>
             <w:r>
+              <w:fldChar w:fldCharType="separate"/>
+            </w:r>
+            <w:r>
               <w:fldChar w:fldCharType="end"/>
             </w:r>
           </w:p>
@@ -2242,6 +2192,7 @@
               <w:jc w:val="center"/>
             </w:pPr>
             <w:r>
+              <w:lastRenderedPageBreak/>
               <w:fldChar w:fldCharType="begin">
                 <w:ffData>
                   <w:name w:val=""/>
@@ -2259,6 +2210,9 @@
             </w:r>
             <w:r>
               <w:instrText xml:space="preserve"> FORMDROPDOWN </w:instrText>
+            </w:r>
+            <w:r>
+              <w:fldChar w:fldCharType="separate"/>
             </w:r>
             <w:r>
               <w:fldChar w:fldCharType="end"/>
@@ -2308,6 +2262,9 @@
               <w:instrText xml:space="preserve"> FORMDROPDOWN </w:instrText>
             </w:r>
             <w:r>
+              <w:fldChar w:fldCharType="separate"/>
+            </w:r>
+            <w:r>
               <w:fldChar w:fldCharType="end"/>
             </w:r>
           </w:p>
@@ -2534,6 +2491,9 @@
             </w:r>
             <w:r>
               <w:instrText xml:space="preserve"> FORMDROPDOWN </w:instrText>
+            </w:r>
+            <w:r>
+              <w:fldChar w:fldCharType="separate"/>
             </w:r>
             <w:r>
               <w:fldChar w:fldCharType="end"/>
@@ -2583,6 +2543,9 @@
               <w:instrText xml:space="preserve"> FORMDROPDOWN </w:instrText>
             </w:r>
             <w:r>
+              <w:fldChar w:fldCharType="separate"/>
+            </w:r>
+            <w:r>
               <w:fldChar w:fldCharType="end"/>
             </w:r>
           </w:p>
@@ -2818,6 +2781,9 @@
             </w:r>
             <w:r>
               <w:instrText xml:space="preserve"> FORMDROPDOWN </w:instrText>
+            </w:r>
+            <w:r>
+              <w:fldChar w:fldCharType="separate"/>
             </w:r>
             <w:r>
               <w:fldChar w:fldCharType="end"/>
@@ -2867,6 +2833,9 @@
               <w:instrText xml:space="preserve"> FORMDROPDOWN </w:instrText>
             </w:r>
             <w:r>
+              <w:fldChar w:fldCharType="separate"/>
+            </w:r>
+            <w:r>
               <w:fldChar w:fldCharType="end"/>
             </w:r>
           </w:p>
@@ -3100,6 +3069,9 @@
             </w:r>
             <w:r>
               <w:instrText xml:space="preserve"> FORMDROPDOWN </w:instrText>
+            </w:r>
+            <w:r>
+              <w:fldChar w:fldCharType="separate"/>
             </w:r>
             <w:r>
               <w:fldChar w:fldCharType="end"/>
@@ -3149,6 +3121,9 @@
               <w:instrText xml:space="preserve"> FORMDROPDOWN </w:instrText>
             </w:r>
             <w:r>
+              <w:fldChar w:fldCharType="separate"/>
+            </w:r>
+            <w:r>
               <w:fldChar w:fldCharType="end"/>
             </w:r>
           </w:p>
@@ -3314,7 +3289,6 @@
               <w:jc w:val="center"/>
             </w:pPr>
             <w:r>
-              <w:lastRenderedPageBreak/>
               <w:fldChar w:fldCharType="begin">
                 <w:ffData>
                   <w:name w:val=""/>
@@ -3332,6 +3306,9 @@
             </w:r>
             <w:r>
               <w:instrText xml:space="preserve"> FORMDROPDOWN </w:instrText>
+            </w:r>
+            <w:r>
+              <w:fldChar w:fldCharType="separate"/>
             </w:r>
             <w:r>
               <w:fldChar w:fldCharType="end"/>
@@ -3381,6 +3358,9 @@
               <w:instrText xml:space="preserve"> FORMDROPDOWN </w:instrText>
             </w:r>
             <w:r>
+              <w:fldChar w:fldCharType="separate"/>
+            </w:r>
+            <w:r>
               <w:fldChar w:fldCharType="end"/>
             </w:r>
           </w:p>
@@ -3614,6 +3594,9 @@
             </w:r>
             <w:r>
               <w:instrText xml:space="preserve"> FORMDROPDOWN </w:instrText>
+            </w:r>
+            <w:r>
+              <w:fldChar w:fldCharType="separate"/>
             </w:r>
             <w:r>
               <w:fldChar w:fldCharType="end"/>
@@ -3663,6 +3646,9 @@
               <w:instrText xml:space="preserve"> FORMDROPDOWN </w:instrText>
             </w:r>
             <w:r>
+              <w:fldChar w:fldCharType="separate"/>
+            </w:r>
+            <w:r>
               <w:fldChar w:fldCharType="end"/>
             </w:r>
           </w:p>
@@ -3852,6 +3838,9 @@
             </w:r>
             <w:r>
               <w:instrText xml:space="preserve"> FORMDROPDOWN </w:instrText>
+            </w:r>
+            <w:r>
+              <w:fldChar w:fldCharType="separate"/>
             </w:r>
             <w:r>
               <w:fldChar w:fldCharType="end"/>
@@ -3901,6 +3890,9 @@
               <w:instrText xml:space="preserve"> FORMDROPDOWN </w:instrText>
             </w:r>
             <w:r>
+              <w:fldChar w:fldCharType="separate"/>
+            </w:r>
+            <w:r>
               <w:fldChar w:fldCharType="end"/>
             </w:r>
           </w:p>
@@ -4127,6 +4119,9 @@
             </w:r>
             <w:r>
               <w:instrText xml:space="preserve"> FORMDROPDOWN </w:instrText>
+            </w:r>
+            <w:r>
+              <w:fldChar w:fldCharType="separate"/>
             </w:r>
             <w:r>
               <w:fldChar w:fldCharType="end"/>
@@ -4177,6 +4172,9 @@
               <w:instrText xml:space="preserve"> FORMDROPDOWN </w:instrText>
             </w:r>
             <w:r>
+              <w:fldChar w:fldCharType="separate"/>
+            </w:r>
+            <w:r>
               <w:fldChar w:fldCharType="end"/>
             </w:r>
           </w:p>
@@ -4410,6 +4408,9 @@
             </w:r>
             <w:r>
               <w:instrText xml:space="preserve"> FORMDROPDOWN </w:instrText>
+            </w:r>
+            <w:r>
+              <w:fldChar w:fldCharType="separate"/>
             </w:r>
             <w:r>
               <w:fldChar w:fldCharType="end"/>
@@ -4462,6 +4463,9 @@
               <w:instrText xml:space="preserve"> FORMDROPDOWN </w:instrText>
             </w:r>
             <w:r>
+              <w:fldChar w:fldCharType="separate"/>
+            </w:r>
+            <w:r>
               <w:fldChar w:fldCharType="end"/>
             </w:r>
           </w:p>
@@ -4695,6 +4699,9 @@
             </w:r>
             <w:r>
               <w:instrText xml:space="preserve"> FORMDROPDOWN </w:instrText>
+            </w:r>
+            <w:r>
+              <w:fldChar w:fldCharType="separate"/>
             </w:r>
             <w:r>
               <w:fldChar w:fldCharType="end"/>
@@ -4746,6 +4753,9 @@
               <w:instrText xml:space="preserve"> FORMDROPDOWN </w:instrText>
             </w:r>
             <w:r>
+              <w:fldChar w:fldCharType="separate"/>
+            </w:r>
+            <w:r>
               <w:fldChar w:fldCharType="end"/>
             </w:r>
           </w:p>
@@ -4978,6 +4988,9 @@
             </w:r>
             <w:r>
               <w:instrText xml:space="preserve"> FORMDROPDOWN </w:instrText>
+            </w:r>
+            <w:r>
+              <w:fldChar w:fldCharType="separate"/>
             </w:r>
             <w:r>
               <w:fldChar w:fldCharType="end"/>
@@ -5026,6 +5039,9 @@
               <w:instrText xml:space="preserve"> FORMDROPDOWN </w:instrText>
             </w:r>
             <w:r>
+              <w:fldChar w:fldCharType="separate"/>
+            </w:r>
+            <w:r>
               <w:fldChar w:fldCharType="end"/>
             </w:r>
           </w:p>
@@ -5265,6 +5281,9 @@
             </w:r>
             <w:r>
               <w:instrText xml:space="preserve"> FORMDROPDOWN </w:instrText>
+            </w:r>
+            <w:r>
+              <w:fldChar w:fldCharType="separate"/>
             </w:r>
             <w:r>
               <w:fldChar w:fldCharType="end"/>
@@ -5313,6 +5332,9 @@
               <w:instrText xml:space="preserve"> FORMDROPDOWN </w:instrText>
             </w:r>
             <w:r>
+              <w:fldChar w:fldCharType="separate"/>
+            </w:r>
+            <w:r>
               <w:fldChar w:fldCharType="end"/>
             </w:r>
           </w:p>
@@ -5565,7 +5587,7 @@
 </file>
 
 <file path=word/numbering.xml><?xml version="1.0" encoding="utf-8"?>
-<w:numbering xmlns:wpc="http://schemas.microsoft.com/office/word/2010/wordprocessingCanvas" xmlns:cx="http://schemas.microsoft.com/office/drawing/2014/chartex" xmlns:cx1="http://schemas.microsoft.com/office/drawing/2015/9/8/chartex" xmlns:cx2="http://schemas.microsoft.com/office/drawing/2015/10/21/chartex" xmlns:cx3="http://schemas.microsoft.com/office/drawing/2016/5/9/chartex" xmlns:cx4="http://schemas.microsoft.com/office/drawing/2016/5/10/chartex" xmlns:cx5="http://schemas.microsoft.com/office/drawing/2016/5/11/chartex" xmlns:cx6="http://schemas.microsoft.com/office/drawing/2016/5/12/chartex" xmlns:cx7="http://schemas.microsoft.com/office/drawing/2016/5/13/chartex" xmlns:cx8="http://schemas.microsoft.com/office/drawing/2016/5/14/chartex" xmlns:mc="http://schemas.openxmlformats.org/markup-compatibility/2006" xmlns:aink="http://schemas.microsoft.com/office/drawing/2016/ink" xmlns:am3d="http://schemas.microsoft.com/office/drawing/2017/model3d" xmlns:o="urn:schemas-microsoft-com:office:office" xmlns:r="http://schemas.openxmlformats.org/officeDocument/2006/relationships" xmlns:m="http://schemas.openxmlformats.org/officeDocument/2006/math" xmlns:v="urn:schemas-microsoft-com:vml" xmlns:wp14="http://schemas.microsoft.com/office/word/2010/wordprocessingDrawing" xmlns:wp="http://schemas.openxmlformats.org/drawingml/2006/wordprocessingDrawing" xmlns:w10="urn:schemas-microsoft-com:office:word" xmlns:w="http://schemas.openxmlformats.org/wordprocessingml/2006/main" xmlns:w14="http://schemas.microsoft.com/office/word/2010/wordml" xmlns:w15="http://schemas.microsoft.com/office/word/2012/wordml" xmlns:w16cex="http://schemas.microsoft.com/office/word/2018/wordml/cex" xmlns:w16cid="http://schemas.microsoft.com/office/word/2016/wordml/cid" xmlns:w16="http://schemas.microsoft.com/office/word/2018/wordml" xmlns:w16sdtdh="http://schemas.microsoft.com/office/word/2020/wordml/sdtdatahash" xmlns:w16se="http://schemas.microsoft.com/office/word/2015/wordml/symex" xmlns:wpg="http://schemas.microsoft.com/office/word/2010/wordprocessingGroup" xmlns:wpi="http://schemas.microsoft.com/office/word/2010/wordprocessingInk" xmlns:wne="http://schemas.microsoft.com/office/word/2006/wordml" xmlns:wps="http://schemas.microsoft.com/office/word/2010/wordprocessingShape" mc:Ignorable="w14 w15 w16se w16cid w16 w16cex w16sdtdh wp14">
+<w:numbering xmlns:wpc="http://schemas.microsoft.com/office/word/2010/wordprocessingCanvas" xmlns:cx="http://schemas.microsoft.com/office/drawing/2014/chartex" xmlns:cx1="http://schemas.microsoft.com/office/drawing/2015/9/8/chartex" xmlns:cx2="http://schemas.microsoft.com/office/drawing/2015/10/21/chartex" xmlns:cx3="http://schemas.microsoft.com/office/drawing/2016/5/9/chartex" xmlns:cx4="http://schemas.microsoft.com/office/drawing/2016/5/10/chartex" xmlns:cx5="http://schemas.microsoft.com/office/drawing/2016/5/11/chartex" xmlns:cx6="http://schemas.microsoft.com/office/drawing/2016/5/12/chartex" xmlns:cx7="http://schemas.microsoft.com/office/drawing/2016/5/13/chartex" xmlns:cx8="http://schemas.microsoft.com/office/drawing/2016/5/14/chartex" xmlns:mc="http://schemas.openxmlformats.org/markup-compatibility/2006" xmlns:aink="http://schemas.microsoft.com/office/drawing/2016/ink" xmlns:am3d="http://schemas.microsoft.com/office/drawing/2017/model3d" xmlns:o="urn:schemas-microsoft-com:office:office" xmlns:oel="http://schemas.microsoft.com/office/2019/extlst" xmlns:r="http://schemas.openxmlformats.org/officeDocument/2006/relationships" xmlns:m="http://schemas.openxmlformats.org/officeDocument/2006/math" xmlns:v="urn:schemas-microsoft-com:vml" xmlns:wp14="http://schemas.microsoft.com/office/word/2010/wordprocessingDrawing" xmlns:wp="http://schemas.openxmlformats.org/drawingml/2006/wordprocessingDrawing" xmlns:w10="urn:schemas-microsoft-com:office:word" xmlns:w="http://schemas.openxmlformats.org/wordprocessingml/2006/main" xmlns:w14="http://schemas.microsoft.com/office/word/2010/wordml" xmlns:w15="http://schemas.microsoft.com/office/word/2012/wordml" xmlns:w16cex="http://schemas.microsoft.com/office/word/2018/wordml/cex" xmlns:w16cid="http://schemas.microsoft.com/office/word/2016/wordml/cid" xmlns:w16="http://schemas.microsoft.com/office/word/2018/wordml" xmlns:w16sdtdh="http://schemas.microsoft.com/office/word/2020/wordml/sdtdatahash" xmlns:w16se="http://schemas.microsoft.com/office/word/2015/wordml/symex" xmlns:wpg="http://schemas.microsoft.com/office/word/2010/wordprocessingGroup" xmlns:wpi="http://schemas.microsoft.com/office/word/2010/wordprocessingInk" xmlns:wne="http://schemas.microsoft.com/office/word/2006/wordml" xmlns:wps="http://schemas.microsoft.com/office/word/2010/wordprocessingShape" mc:Ignorable="w14 w15 w16se w16cid w16 w16cex w16sdtdh wp14">
   <w:abstractNum w:abstractNumId="0" w15:restartNumberingAfterBreak="0">
     <w:nsid w:val="08961528"/>
     <w:multiLevelType w:val="hybridMultilevel"/>
@@ -5741,10 +5763,10 @@
       </w:pPr>
     </w:lvl>
   </w:abstractNum>
-  <w:num w:numId="1">
+  <w:num w:numId="1" w16cid:durableId="1396466962">
     <w:abstractNumId w:val="1"/>
   </w:num>
-  <w:num w:numId="2">
+  <w:num w:numId="2" w16cid:durableId="52506848">
     <w:abstractNumId w:val="0"/>
   </w:num>
 </w:numbering>
@@ -5922,7 +5944,7 @@
     <w:lsdException w:name="Table Web 2" w:semiHidden="1" w:unhideWhenUsed="1"/>
     <w:lsdException w:name="Table Web 3" w:semiHidden="1" w:unhideWhenUsed="1"/>
     <w:lsdException w:name="Balloon Text" w:semiHidden="1" w:unhideWhenUsed="1"/>
-    <w:lsdException w:name="Table Grid" w:semiHidden="1" w:uiPriority="59" w:unhideWhenUsed="1"/>
+    <w:lsdException w:name="Table Grid" w:uiPriority="59"/>
     <w:lsdException w:name="Table Theme" w:semiHidden="1" w:unhideWhenUsed="1"/>
     <w:lsdException w:name="Placeholder Text" w:semiHidden="1"/>
     <w:lsdException w:name="No Spacing" w:uiPriority="1" w:qFormat="1"/>

</xml_diff>